<commit_message>
Modified the document to add submission screenshots
</commit_message>
<xml_diff>
--- a/Shashank_Gupta_Task1.docx
+++ b/Shashank_Gupta_Task1.docx
@@ -404,6 +404,137 @@
                     <a:xfrm>
                       <a:off x="0" y="0"/>
                       <a:ext cx="4134427" cy="1181265"/>
+                    </a:xfrm>
+                    <a:prstGeom prst="rect">
+                      <a:avLst/>
+                    </a:prstGeom>
+                  </pic:spPr>
+                </pic:pic>
+              </a:graphicData>
+            </a:graphic>
+          </wp:inline>
+        </w:drawing>
+      </w:r>
+    </w:p>
+    <w:p/>
+    <w:p>
+      <w:r>
+        <w:t>Submission:</w:t>
+      </w:r>
+      <w:r>
+        <w:br/>
+      </w:r>
+    </w:p>
+    <w:p>
+      <w:r>
+        <w:lastRenderedPageBreak/>
+        <w:drawing>
+          <wp:inline distT="0" distB="0" distL="0" distR="0" wp14:anchorId="38CA57DB" wp14:editId="4CEAD935">
+            <wp:extent cx="5731510" cy="5135880"/>
+            <wp:effectExtent l="0" t="0" r="2540" b="7620"/>
+            <wp:docPr id="1476129696" name="Picture 1"/>
+            <wp:cNvGraphicFramePr>
+              <a:graphicFrameLocks xmlns:a="http://schemas.openxmlformats.org/drawingml/2006/main" noChangeAspect="1"/>
+            </wp:cNvGraphicFramePr>
+            <a:graphic xmlns:a="http://schemas.openxmlformats.org/drawingml/2006/main">
+              <a:graphicData uri="http://schemas.openxmlformats.org/drawingml/2006/picture">
+                <pic:pic xmlns:pic="http://schemas.openxmlformats.org/drawingml/2006/picture">
+                  <pic:nvPicPr>
+                    <pic:cNvPr id="1476129696" name=""/>
+                    <pic:cNvPicPr/>
+                  </pic:nvPicPr>
+                  <pic:blipFill>
+                    <a:blip r:embed="rId14"/>
+                    <a:stretch>
+                      <a:fillRect/>
+                    </a:stretch>
+                  </pic:blipFill>
+                  <pic:spPr>
+                    <a:xfrm>
+                      <a:off x="0" y="0"/>
+                      <a:ext cx="5731510" cy="5135880"/>
+                    </a:xfrm>
+                    <a:prstGeom prst="rect">
+                      <a:avLst/>
+                    </a:prstGeom>
+                  </pic:spPr>
+                </pic:pic>
+              </a:graphicData>
+            </a:graphic>
+          </wp:inline>
+        </w:drawing>
+      </w:r>
+    </w:p>
+    <w:p/>
+    <w:p>
+      <w:r>
+        <w:lastRenderedPageBreak/>
+        <w:drawing>
+          <wp:inline distT="0" distB="0" distL="0" distR="0" wp14:anchorId="1F58466A" wp14:editId="6631496C">
+            <wp:extent cx="5731510" cy="7985125"/>
+            <wp:effectExtent l="0" t="0" r="2540" b="0"/>
+            <wp:docPr id="25448010" name="Picture 1"/>
+            <wp:cNvGraphicFramePr>
+              <a:graphicFrameLocks xmlns:a="http://schemas.openxmlformats.org/drawingml/2006/main" noChangeAspect="1"/>
+            </wp:cNvGraphicFramePr>
+            <a:graphic xmlns:a="http://schemas.openxmlformats.org/drawingml/2006/main">
+              <a:graphicData uri="http://schemas.openxmlformats.org/drawingml/2006/picture">
+                <pic:pic xmlns:pic="http://schemas.openxmlformats.org/drawingml/2006/picture">
+                  <pic:nvPicPr>
+                    <pic:cNvPr id="25448010" name=""/>
+                    <pic:cNvPicPr/>
+                  </pic:nvPicPr>
+                  <pic:blipFill>
+                    <a:blip r:embed="rId15"/>
+                    <a:stretch>
+                      <a:fillRect/>
+                    </a:stretch>
+                  </pic:blipFill>
+                  <pic:spPr>
+                    <a:xfrm>
+                      <a:off x="0" y="0"/>
+                      <a:ext cx="5731510" cy="7985125"/>
+                    </a:xfrm>
+                    <a:prstGeom prst="rect">
+                      <a:avLst/>
+                    </a:prstGeom>
+                  </pic:spPr>
+                </pic:pic>
+              </a:graphicData>
+            </a:graphic>
+          </wp:inline>
+        </w:drawing>
+      </w:r>
+    </w:p>
+    <w:p/>
+    <w:p>
+      <w:r>
+        <w:lastRenderedPageBreak/>
+        <w:drawing>
+          <wp:inline distT="0" distB="0" distL="0" distR="0" wp14:anchorId="6FF3B4A8" wp14:editId="4C48F621">
+            <wp:extent cx="5731510" cy="6294755"/>
+            <wp:effectExtent l="0" t="0" r="2540" b="0"/>
+            <wp:docPr id="2145929285" name="Picture 1"/>
+            <wp:cNvGraphicFramePr>
+              <a:graphicFrameLocks xmlns:a="http://schemas.openxmlformats.org/drawingml/2006/main" noChangeAspect="1"/>
+            </wp:cNvGraphicFramePr>
+            <a:graphic xmlns:a="http://schemas.openxmlformats.org/drawingml/2006/main">
+              <a:graphicData uri="http://schemas.openxmlformats.org/drawingml/2006/picture">
+                <pic:pic xmlns:pic="http://schemas.openxmlformats.org/drawingml/2006/picture">
+                  <pic:nvPicPr>
+                    <pic:cNvPr id="2145929285" name=""/>
+                    <pic:cNvPicPr/>
+                  </pic:nvPicPr>
+                  <pic:blipFill>
+                    <a:blip r:embed="rId16"/>
+                    <a:stretch>
+                      <a:fillRect/>
+                    </a:stretch>
+                  </pic:blipFill>
+                  <pic:spPr>
+                    <a:xfrm>
+                      <a:off x="0" y="0"/>
+                      <a:ext cx="5731510" cy="6294755"/>
                     </a:xfrm>
                     <a:prstGeom prst="rect">
                       <a:avLst/>

</xml_diff>